<commit_message>
test of amend ok
</commit_message>
<xml_diff>
--- a/Doc2.docx
+++ b/Doc2.docx
@@ -12,8 +12,6 @@
       <w:r>
         <w:t xml:space="preserve"> – second one</w:t>
       </w:r>
-      <w:bookmarkStart w:id="0" w:name="_GoBack"/>
-      <w:bookmarkEnd w:id="0"/>
     </w:p>
     <w:p/>
     <w:p>
@@ -26,6 +24,14 @@
       <w:r>
         <w:t xml:space="preserve">ür die Einarbeitung in Git; </w:t>
       </w:r>
+    </w:p>
+    <w:p/>
+    <w:p>
+      <w:r>
+        <w:t>testetst</w:t>
+      </w:r>
+      <w:bookmarkStart w:id="0" w:name="_GoBack"/>
+      <w:bookmarkEnd w:id="0"/>
     </w:p>
     <w:sectPr>
       <w:pgSz w:w="11906" w:h="16838"/>

</xml_diff>